<commit_message>
16.7.28 at C test in dev
</commit_message>
<xml_diff>
--- a/temp.docx
+++ b/temp.docx
@@ -2169,16 +2169,31 @@
         </w:rPr>
         <w:t>对android整体了解</w:t>
       </w:r>
+    </w:p>
+    <w:p>
+      <w:pPr>
+        <w:rPr>
+          <w:rFonts w:hint="eastAsia"/>
+          <w:lang w:val="en-US" w:eastAsia="zh-CN"/>
+        </w:rPr>
+      </w:pPr>
+    </w:p>
+    <w:p>
+      <w:pPr>
+        <w:rPr>
+          <w:rFonts w:hint="eastAsia"/>
+          <w:lang w:val="en-US" w:eastAsia="zh-CN"/>
+        </w:rPr>
+      </w:pPr>
+      <w:r>
+        <w:rPr>
+          <w:rFonts w:hint="eastAsia"/>
+          <w:lang w:val="en-US" w:eastAsia="zh-CN"/>
+        </w:rPr>
+        <w:t>。。。。。</w:t>
+      </w:r>
       <w:bookmarkStart w:id="0" w:name="_GoBack"/>
       <w:bookmarkEnd w:id="0"/>
-    </w:p>
-    <w:p>
-      <w:pPr>
-        <w:rPr>
-          <w:rFonts w:hint="eastAsia"/>
-          <w:lang w:val="en-US" w:eastAsia="zh-CN"/>
-        </w:rPr>
-      </w:pPr>
     </w:p>
     <w:sectPr>
       <w:pgSz w:w="11906" w:h="16838"/>
@@ -2265,7 +2280,7 @@
     <w:lsdException w:qFormat="1" w:unhideWhenUsed="0" w:uiPriority="10" w:semiHidden="0" w:name="Title"/>
     <w:lsdException w:uiPriority="99" w:name="Closing"/>
     <w:lsdException w:uiPriority="99" w:name="Signature"/>
-    <w:lsdException w:uiPriority="1" w:semiHidden="0" w:name="Default Paragraph Font"/>
+    <w:lsdException w:qFormat="1" w:uiPriority="1" w:semiHidden="0" w:name="Default Paragraph Font"/>
     <w:lsdException w:uiPriority="99" w:name="Body Text"/>
     <w:lsdException w:uiPriority="99" w:name="Body Text Indent"/>
     <w:lsdException w:uiPriority="99" w:name="List Continue"/>
@@ -2505,6 +2520,7 @@
   <w:style w:type="character" w:default="1" w:styleId="6">
     <w:name w:val="Default Paragraph Font"/>
     <w:unhideWhenUsed/>
+    <w:qFormat/>
     <w:uiPriority w:val="1"/>
   </w:style>
   <w:style w:type="table" w:default="1" w:styleId="8">

</xml_diff>

<commit_message>
16.7.28 at C modify in master
</commit_message>
<xml_diff>
--- a/temp.docx
+++ b/temp.docx
@@ -2185,36 +2185,6 @@
           <w:lang w:val="en-US" w:eastAsia="zh-CN"/>
         </w:rPr>
       </w:pPr>
-      <w:r>
-        <w:rPr>
-          <w:rFonts w:hint="eastAsia"/>
-          <w:lang w:val="en-US" w:eastAsia="zh-CN"/>
-        </w:rPr>
-        <w:t>，，，，，，</w:t>
-      </w:r>
-    </w:p>
-    <w:p>
-      <w:pPr>
-        <w:rPr>
-          <w:rFonts w:hint="eastAsia"/>
-          <w:lang w:val="en-US" w:eastAsia="zh-CN"/>
-        </w:rPr>
-      </w:pPr>
-    </w:p>
-    <w:p>
-      <w:pPr>
-        <w:rPr>
-          <w:rFonts w:hint="eastAsia"/>
-          <w:lang w:val="en-US" w:eastAsia="zh-CN"/>
-        </w:rPr>
-      </w:pPr>
-      <w:r>
-        <w:rPr>
-          <w:rFonts w:hint="eastAsia"/>
-          <w:lang w:val="en-US" w:eastAsia="zh-CN"/>
-        </w:rPr>
-        <w:t>。。。。</w:t>
-      </w:r>
       <w:bookmarkStart w:id="0" w:name="_GoBack"/>
       <w:bookmarkEnd w:id="0"/>
     </w:p>

</xml_diff>